<commit_message>
Revert "Fixed issue with multiple nested separted lists"
This reverts commit 97dff054e943f88698e748108b1ec99225fe617f.
</commit_message>
<xml_diff>
--- a/tests/fixtures/nested_lists_different_num_ids.docx
+++ b/tests/fixtures/nested_lists_different_num_ids.docx
@@ -71,68 +71,6 @@
     </w:p>
     <w:p>
       <w:pPr>
-        <w:pStyle w:val="ListParagraph"/>
-        <w:numPr>
-          <w:ilvl w:val="0"/>
-          <w:numId w:val="6"/>
-        </w:numPr>
-        <w:tabs>
-          <w:tab w:val="clear" w:pos="709"/>
-        </w:tabs>
-      </w:pPr>
-      <w:r>
-        <w:t>CCC11</w:t>
-      </w:r>
-    </w:p>
-    <w:p>
-      <w:pPr>
-        <w:pStyle w:val="ListParagraph"/>
-        <w:numPr>
-          <w:ilvl w:val="0"/>
-          <w:numId w:val="6"/>
-        </w:numPr>
-        <w:tabs>
-          <w:tab w:val="clear" w:pos="709"/>
-        </w:tabs>
-      </w:pPr>
-      <w:r>
-        <w:t>CCC12</w:t>
-      </w:r>
-    </w:p>
-    <w:p>
-      <w:pPr>
-        <w:pStyle w:val="ListParagraph"/>
-        <w:numPr>
-          <w:ilvl w:val="2"/>
-          <w:numId w:val="6"/>
-        </w:numPr>
-        <w:tabs>
-          <w:tab w:val="clear" w:pos="709"/>
-        </w:tabs>
-      </w:pPr>
-      <w:r>
-        <w:t>CCC121</w:t>
-      </w:r>
-    </w:p>
-    <w:p>
-      <w:pPr>
-        <w:pStyle w:val="ListParagraph"/>
-        <w:numPr>
-          <w:ilvl w:val="2"/>
-          <w:numId w:val="6"/>
-        </w:numPr>
-        <w:tabs>
-          <w:tab w:val="clear" w:pos="709"/>
-        </w:tabs>
-      </w:pPr>
-      <w:r>
-        <w:t>CCC122</w:t>
-      </w:r>
-      <w:bookmarkStart w:id="0" w:name="_GoBack"/>
-      <w:bookmarkEnd w:id="0"/>
-    </w:p>
-    <w:p>
-      <w:pPr>
         <w:numPr>
           <w:ilvl w:val="0"/>
           <w:numId w:val="1"/>
@@ -153,6 +91,7 @@
           <w:tab w:val="clear" w:pos="709"/>
         </w:tabs>
       </w:pPr>
+      <w:bookmarkStart w:id="0" w:name="_GoBack"/>
       <w:r>
         <w:t>AAA2</w:t>
       </w:r>
@@ -184,7 +123,11 @@
         </w:tabs>
       </w:pPr>
       <w:r>
-        <w:t>CCC2</w:t>
+        <w:t>C</w:t>
+      </w:r>
+      <w:bookmarkEnd w:id="0"/>
+      <w:r>
+        <w:t>CC2</w:t>
       </w:r>
     </w:p>
     <w:p>
@@ -339,119 +282,6 @@
     </w:lvl>
   </w:abstractNum>
   <w:abstractNum w:abstractNumId="1">
-    <w:nsid w:val="18B805A4"/>
-    <w:multiLevelType w:val="hybridMultilevel"/>
-    <w:tmpl w:val="06182146"/>
-    <w:lvl w:ilvl="0" w:tplc="04090003">
-      <w:start w:val="1"/>
-      <w:numFmt w:val="bullet"/>
-      <w:lvlText w:val="o"/>
-      <w:lvlJc w:val="left"/>
-      <w:pPr>
-        <w:ind w:left="1440" w:hanging="360"/>
-      </w:pPr>
-      <w:rPr>
-        <w:rFonts w:ascii="Courier New" w:hAnsi="Courier New" w:cs="Courier New" w:hint="default"/>
-      </w:rPr>
-    </w:lvl>
-    <w:lvl w:ilvl="1" w:tplc="0409000F">
-      <w:start w:val="1"/>
-      <w:numFmt w:val="decimal"/>
-      <w:lvlText w:val="%2."/>
-      <w:lvlJc w:val="left"/>
-      <w:pPr>
-        <w:ind w:left="2160" w:hanging="360"/>
-      </w:pPr>
-      <w:rPr>
-        <w:rFonts w:hint="default"/>
-      </w:rPr>
-    </w:lvl>
-    <w:lvl w:ilvl="2" w:tplc="04090005">
-      <w:start w:val="1"/>
-      <w:numFmt w:val="bullet"/>
-      <w:lvlText w:val=""/>
-      <w:lvlJc w:val="left"/>
-      <w:pPr>
-        <w:ind w:left="2880" w:hanging="360"/>
-      </w:pPr>
-      <w:rPr>
-        <w:rFonts w:ascii="Wingdings" w:hAnsi="Wingdings" w:hint="default"/>
-      </w:rPr>
-    </w:lvl>
-    <w:lvl w:ilvl="3" w:tplc="04090001" w:tentative="1">
-      <w:start w:val="1"/>
-      <w:numFmt w:val="bullet"/>
-      <w:lvlText w:val=""/>
-      <w:lvlJc w:val="left"/>
-      <w:pPr>
-        <w:ind w:left="3600" w:hanging="360"/>
-      </w:pPr>
-      <w:rPr>
-        <w:rFonts w:ascii="Symbol" w:hAnsi="Symbol" w:hint="default"/>
-      </w:rPr>
-    </w:lvl>
-    <w:lvl w:ilvl="4" w:tplc="04090003" w:tentative="1">
-      <w:start w:val="1"/>
-      <w:numFmt w:val="bullet"/>
-      <w:lvlText w:val="o"/>
-      <w:lvlJc w:val="left"/>
-      <w:pPr>
-        <w:ind w:left="4320" w:hanging="360"/>
-      </w:pPr>
-      <w:rPr>
-        <w:rFonts w:ascii="Courier New" w:hAnsi="Courier New" w:cs="Courier New" w:hint="default"/>
-      </w:rPr>
-    </w:lvl>
-    <w:lvl w:ilvl="5" w:tplc="04090005" w:tentative="1">
-      <w:start w:val="1"/>
-      <w:numFmt w:val="bullet"/>
-      <w:lvlText w:val=""/>
-      <w:lvlJc w:val="left"/>
-      <w:pPr>
-        <w:ind w:left="5040" w:hanging="360"/>
-      </w:pPr>
-      <w:rPr>
-        <w:rFonts w:ascii="Wingdings" w:hAnsi="Wingdings" w:hint="default"/>
-      </w:rPr>
-    </w:lvl>
-    <w:lvl w:ilvl="6" w:tplc="04090001" w:tentative="1">
-      <w:start w:val="1"/>
-      <w:numFmt w:val="bullet"/>
-      <w:lvlText w:val=""/>
-      <w:lvlJc w:val="left"/>
-      <w:pPr>
-        <w:ind w:left="5760" w:hanging="360"/>
-      </w:pPr>
-      <w:rPr>
-        <w:rFonts w:ascii="Symbol" w:hAnsi="Symbol" w:hint="default"/>
-      </w:rPr>
-    </w:lvl>
-    <w:lvl w:ilvl="7" w:tplc="04090003" w:tentative="1">
-      <w:start w:val="1"/>
-      <w:numFmt w:val="bullet"/>
-      <w:lvlText w:val="o"/>
-      <w:lvlJc w:val="left"/>
-      <w:pPr>
-        <w:ind w:left="6480" w:hanging="360"/>
-      </w:pPr>
-      <w:rPr>
-        <w:rFonts w:ascii="Courier New" w:hAnsi="Courier New" w:cs="Courier New" w:hint="default"/>
-      </w:rPr>
-    </w:lvl>
-    <w:lvl w:ilvl="8" w:tplc="04090005" w:tentative="1">
-      <w:start w:val="1"/>
-      <w:numFmt w:val="bullet"/>
-      <w:lvlText w:val=""/>
-      <w:lvlJc w:val="left"/>
-      <w:pPr>
-        <w:ind w:left="7200" w:hanging="360"/>
-      </w:pPr>
-      <w:rPr>
-        <w:rFonts w:ascii="Wingdings" w:hAnsi="Wingdings" w:hint="default"/>
-      </w:rPr>
-    </w:lvl>
-  </w:abstractNum>
-  <w:abstractNum w:abstractNumId="2">
     <w:nsid w:val="3E726D6A"/>
     <w:multiLevelType w:val="multilevel"/>
     <w:tmpl w:val="6F2C4B56"/>
@@ -564,7 +394,7 @@
       </w:pPr>
     </w:lvl>
   </w:abstractNum>
-  <w:abstractNum w:abstractNumId="3">
+  <w:abstractNum w:abstractNumId="2">
     <w:nsid w:val="526F35BD"/>
     <w:multiLevelType w:val="multilevel"/>
     <w:tmpl w:val="85E8A0D0"/>
@@ -677,7 +507,7 @@
       </w:pPr>
     </w:lvl>
   </w:abstractNum>
-  <w:abstractNum w:abstractNumId="4">
+  <w:abstractNum w:abstractNumId="3">
     <w:nsid w:val="57A80E05"/>
     <w:multiLevelType w:val="hybridMultilevel"/>
     <w:tmpl w:val="366E7B90"/>
@@ -790,7 +620,7 @@
       </w:rPr>
     </w:lvl>
   </w:abstractNum>
-  <w:abstractNum w:abstractNumId="5">
+  <w:abstractNum w:abstractNumId="4">
     <w:nsid w:val="78C4458E"/>
     <w:multiLevelType w:val="multilevel"/>
     <w:tmpl w:val="52E44D20"/>
@@ -931,22 +761,19 @@
     </w:lvl>
   </w:abstractNum>
   <w:num w:numId="1">
+    <w:abstractNumId w:val="1"/>
+  </w:num>
+  <w:num w:numId="2">
     <w:abstractNumId w:val="2"/>
   </w:num>
-  <w:num w:numId="2">
-    <w:abstractNumId w:val="3"/>
-  </w:num>
   <w:num w:numId="3">
-    <w:abstractNumId w:val="5"/>
+    <w:abstractNumId w:val="4"/>
   </w:num>
   <w:num w:numId="4">
     <w:abstractNumId w:val="0"/>
   </w:num>
   <w:num w:numId="5">
-    <w:abstractNumId w:val="4"/>
-  </w:num>
-  <w:num w:numId="6">
-    <w:abstractNumId w:val="1"/>
+    <w:abstractNumId w:val="3"/>
   </w:num>
 </w:numbering>
 </file>

</xml_diff>